<commit_message>
Updated .json Files, RAD and SDD
</commit_message>
<xml_diff>
--- a/organizational/SDD.docx
+++ b/organizational/SDD.docx
@@ -1230,8 +1230,13 @@
               <w:jc w:val="left"/>
             </w:pPr>
             <w:r>
-              <w:t>Rico Finkbeiner</w:t>
+              <w:t xml:space="preserve">Rico </w:t>
             </w:r>
+            <w:proofErr w:type="spellStart"/>
+            <w:r>
+              <w:t>Finkbeiner</w:t>
+            </w:r>
+            <w:proofErr w:type="spellEnd"/>
           </w:p>
         </w:tc>
         <w:tc>
@@ -1368,8 +1373,13 @@
               <w:jc w:val="left"/>
             </w:pPr>
             <w:r>
-              <w:t>Caroline Strallknecht</w:t>
+              <w:t xml:space="preserve">Caroline </w:t>
             </w:r>
+            <w:proofErr w:type="spellStart"/>
+            <w:r>
+              <w:t>Strallknecht</w:t>
+            </w:r>
+            <w:proofErr w:type="spellEnd"/>
           </w:p>
         </w:tc>
         <w:tc>
@@ -1550,7 +1560,7 @@
         <w:ind w:left="360"/>
       </w:pPr>
       <w:r>
-        <w:t>Currently Server and Client can only be executed on localhost.</w:t>
+        <w:t>There are Docker images for the client and the server which can enable deployment on servers.</w:t>
       </w:r>
     </w:p>
     <w:p>
@@ -1644,12 +1654,21 @@
           <w:iCs/>
         </w:rPr>
       </w:pPr>
+      <w:proofErr w:type="spellStart"/>
       <w:r>
         <w:rPr>
           <w:rFonts w:cs="Helvetica"/>
           <w:iCs/>
         </w:rPr>
-        <w:t>Start up Server: run DemoApplication.java</w:t>
+        <w:t>Start up</w:t>
+      </w:r>
+      <w:proofErr w:type="spellEnd"/>
+      <w:r>
+        <w:rPr>
+          <w:rFonts w:cs="Helvetica"/>
+          <w:iCs/>
+        </w:rPr>
+        <w:t xml:space="preserve"> Server: run DemoApplication.java</w:t>
       </w:r>
     </w:p>
     <w:p>
@@ -1659,12 +1678,37 @@
           <w:iCs/>
         </w:rPr>
       </w:pPr>
+      <w:proofErr w:type="spellStart"/>
       <w:r>
         <w:rPr>
           <w:rFonts w:cs="Helvetica"/>
           <w:iCs/>
         </w:rPr>
-        <w:t>Start up Client: run npm start in Terminal</w:t>
+        <w:t>Start up</w:t>
+      </w:r>
+      <w:proofErr w:type="spellEnd"/>
+      <w:r>
+        <w:rPr>
+          <w:rFonts w:cs="Helvetica"/>
+          <w:iCs/>
+        </w:rPr>
+        <w:t xml:space="preserve"> Client: run </w:t>
+      </w:r>
+      <w:proofErr w:type="spellStart"/>
+      <w:r>
+        <w:rPr>
+          <w:rFonts w:cs="Helvetica"/>
+          <w:iCs/>
+        </w:rPr>
+        <w:t>npm</w:t>
+      </w:r>
+      <w:proofErr w:type="spellEnd"/>
+      <w:r>
+        <w:rPr>
+          <w:rFonts w:cs="Helvetica"/>
+          <w:iCs/>
+        </w:rPr>
+        <w:t xml:space="preserve"> start in Terminal</w:t>
       </w:r>
     </w:p>
     <w:p/>
@@ -3741,6 +3785,7 @@
     <w:rsidRoot w:val="00DF3DD2"/>
     <w:rsid w:val="00131F23"/>
     <w:rsid w:val="00510FBB"/>
+    <w:rsid w:val="00B3071B"/>
     <w:rsid w:val="00D51CFC"/>
     <w:rsid w:val="00DF3DD2"/>
   </w:rsids>

</xml_diff>